<commit_message>
hyperparameter tuning and report progress
</commit_message>
<xml_diff>
--- a/Project/MEEN-423-Project-Report.docx
+++ b/Project/MEEN-423-Project-Report.docx
@@ -7,6 +7,521 @@
         <w:t>MEEN 423</w:t>
       </w:r>
     </w:p>
+    <w:p>
+      <w:r>
+        <w:t>This Python script is designed to analyze and predict umpire calls in a baseball game. It uses a variety of machine learning and data analysis techniques to achieve this. Here's a detailed breakdown of what the code does:</w:t>
+      </w:r>
+    </w:p>
+    <w:p>
+      <w:pPr>
+        <w:numPr>
+          <w:ilvl w:val="0"/>
+          <w:numId w:val="1"/>
+        </w:numPr>
+      </w:pPr>
+      <w:r>
+        <w:rPr>
+          <w:b/>
+          <w:bCs/>
+        </w:rPr>
+        <w:t>Data Loading and Preprocessing:</w:t>
+      </w:r>
+      <w:r>
+        <w:t xml:space="preserve"> The script begins by importing necessary libraries and loading the data from a CSV file. The data includes pitch location (</w:t>
+      </w:r>
+      <w:proofErr w:type="spellStart"/>
+      <w:r>
+        <w:rPr>
+          <w:b/>
+          <w:bCs/>
+        </w:rPr>
+        <w:t>pX</w:t>
+      </w:r>
+      <w:proofErr w:type="spellEnd"/>
+      <w:r>
+        <w:t xml:space="preserve">, </w:t>
+      </w:r>
+      <w:proofErr w:type="spellStart"/>
+      <w:r>
+        <w:rPr>
+          <w:b/>
+          <w:bCs/>
+        </w:rPr>
+        <w:t>pZ</w:t>
+      </w:r>
+      <w:proofErr w:type="spellEnd"/>
+      <w:r>
+        <w:t>), the umpire's call (</w:t>
+      </w:r>
+      <w:proofErr w:type="spellStart"/>
+      <w:r>
+        <w:rPr>
+          <w:b/>
+          <w:bCs/>
+        </w:rPr>
+        <w:t>pCall</w:t>
+      </w:r>
+      <w:proofErr w:type="spellEnd"/>
+      <w:r>
+        <w:t>), the top and bottom of the strike zone (</w:t>
+      </w:r>
+      <w:proofErr w:type="spellStart"/>
+      <w:r>
+        <w:rPr>
+          <w:b/>
+          <w:bCs/>
+        </w:rPr>
+        <w:t>sZ_top</w:t>
+      </w:r>
+      <w:proofErr w:type="spellEnd"/>
+      <w:r>
+        <w:t xml:space="preserve">, </w:t>
+      </w:r>
+      <w:proofErr w:type="spellStart"/>
+      <w:r>
+        <w:rPr>
+          <w:b/>
+          <w:bCs/>
+        </w:rPr>
+        <w:t>sZ_bot</w:t>
+      </w:r>
+      <w:proofErr w:type="spellEnd"/>
+      <w:r>
+        <w:t>), and the home plate umpire's name (</w:t>
+      </w:r>
+      <w:proofErr w:type="spellStart"/>
+      <w:r>
+        <w:rPr>
+          <w:b/>
+          <w:bCs/>
+        </w:rPr>
+        <w:t>gameHP</w:t>
+      </w:r>
+      <w:proofErr w:type="spellEnd"/>
+      <w:r>
+        <w:t>). The script then normalizes the pitch's Z position (</w:t>
+      </w:r>
+      <w:proofErr w:type="spellStart"/>
+      <w:r>
+        <w:rPr>
+          <w:b/>
+          <w:bCs/>
+        </w:rPr>
+        <w:t>pz</w:t>
+      </w:r>
+      <w:proofErr w:type="spellEnd"/>
+      <w:r>
+        <w:t>) based on the size of the strike zone for each pitch.</w:t>
+      </w:r>
+    </w:p>
+    <w:p>
+      <w:pPr>
+        <w:numPr>
+          <w:ilvl w:val="0"/>
+          <w:numId w:val="2"/>
+        </w:numPr>
+      </w:pPr>
+      <w:r>
+        <w:rPr>
+          <w:b/>
+          <w:bCs/>
+        </w:rPr>
+        <w:t>Data Segregation:</w:t>
+      </w:r>
+      <w:r>
+        <w:t xml:space="preserve"> The script segregates the data based on the home plate umpire. For each umpire, it creates separate lists for the X and Z positions of the pitches and the umpire's call. The calls are converted to binary format (1 for 'Strike', 0 for 'Ball').</w:t>
+      </w:r>
+    </w:p>
+    <w:p>
+      <w:pPr>
+        <w:numPr>
+          <w:ilvl w:val="0"/>
+          <w:numId w:val="3"/>
+        </w:numPr>
+      </w:pPr>
+      <w:r>
+        <w:rPr>
+          <w:b/>
+          <w:bCs/>
+        </w:rPr>
+        <w:t>Data Visualization:</w:t>
+      </w:r>
+      <w:r>
+        <w:t xml:space="preserve"> The script plots all the pitches for each umpire, with different colors for balls and strikes. The strike zone is also plotted as a rectangle.</w:t>
+      </w:r>
+    </w:p>
+    <w:p>
+      <w:pPr>
+        <w:numPr>
+          <w:ilvl w:val="0"/>
+          <w:numId w:val="4"/>
+        </w:numPr>
+      </w:pPr>
+      <w:r>
+        <w:rPr>
+          <w:b/>
+          <w:bCs/>
+        </w:rPr>
+        <w:t>Machine Learning Model Training and Prediction:</w:t>
+      </w:r>
+      <w:r>
+        <w:t xml:space="preserve"> The script uses the </w:t>
+      </w:r>
+      <w:r>
+        <w:rPr>
+          <w:b/>
+          <w:bCs/>
+        </w:rPr>
+        <w:t>RandomForestClassifier</w:t>
+      </w:r>
+      <w:r>
+        <w:t xml:space="preserve"> from the </w:t>
+      </w:r>
+      <w:r>
+        <w:rPr>
+          <w:b/>
+          <w:bCs/>
+        </w:rPr>
+        <w:t>sklearn</w:t>
+      </w:r>
+      <w:r>
+        <w:t xml:space="preserve"> library to predict the umpire's call based on the X and Z positions of the pitch. The data is split into training and test sets, and the model is trained on the training set. The model's accuracy is then evaluated on the test set.</w:t>
+      </w:r>
+    </w:p>
+    <w:p>
+      <w:pPr>
+        <w:numPr>
+          <w:ilvl w:val="0"/>
+          <w:numId w:val="5"/>
+        </w:numPr>
+      </w:pPr>
+      <w:r>
+        <w:rPr>
+          <w:b/>
+          <w:bCs/>
+        </w:rPr>
+        <w:t>Decision Boundary Visualization:</w:t>
+      </w:r>
+      <w:r>
+        <w:t xml:space="preserve"> The script visualizes the decision boundary of the trained model by creating a contour plot. The test pitches are also plotted on this contour plot.</w:t>
+      </w:r>
+    </w:p>
+    <w:p>
+      <w:r>
+        <w:t>The machine learning techniques used in this script include:</w:t>
+      </w:r>
+    </w:p>
+    <w:p>
+      <w:pPr>
+        <w:numPr>
+          <w:ilvl w:val="0"/>
+          <w:numId w:val="6"/>
+        </w:numPr>
+      </w:pPr>
+      <w:r>
+        <w:rPr>
+          <w:b/>
+          <w:bCs/>
+        </w:rPr>
+        <w:t>Data Normalization:</w:t>
+      </w:r>
+      <w:r>
+        <w:t xml:space="preserve"> This is a preprocessing step that transforms the values of numeric variables in the dataset to a common scale, without distorting differences in the ranges of values or losing information.</w:t>
+      </w:r>
+    </w:p>
+    <w:p>
+      <w:pPr>
+        <w:numPr>
+          <w:ilvl w:val="0"/>
+          <w:numId w:val="7"/>
+        </w:numPr>
+      </w:pPr>
+      <w:r>
+        <w:rPr>
+          <w:b/>
+          <w:bCs/>
+        </w:rPr>
+        <w:t>Train-Test Split:</w:t>
+      </w:r>
+      <w:r>
+        <w:t xml:space="preserve"> This is a technique for evaluating the performance of a machine learning algorithm. It involves splitting the dataset into two subsets: one for training the model and the other for testing the model's predictions.</w:t>
+      </w:r>
+    </w:p>
+    <w:p>
+      <w:pPr>
+        <w:numPr>
+          <w:ilvl w:val="0"/>
+          <w:numId w:val="8"/>
+        </w:numPr>
+      </w:pPr>
+      <w:r>
+        <w:rPr>
+          <w:b/>
+          <w:bCs/>
+        </w:rPr>
+        <w:t>Random Forest Classifier:</w:t>
+      </w:r>
+      <w:r>
+        <w:t xml:space="preserve"> This is a type of ensemble machine learning algorithm that operates by constructing multiple decision trees during training and outputting the class that is the mode of the classes output by individual trees.</w:t>
+      </w:r>
+    </w:p>
+    <w:p>
+      <w:pPr>
+        <w:numPr>
+          <w:ilvl w:val="0"/>
+          <w:numId w:val="9"/>
+        </w:numPr>
+      </w:pPr>
+      <w:r>
+        <w:t>Accuracy Score: This is a metric for evaluating classification models. Informally, accuracy is the fraction of predictions our model got right.</w:t>
+      </w:r>
+    </w:p>
+    <w:p>
+      <w:pPr>
+        <w:rPr>
+          <w:b/>
+          <w:bCs/>
+        </w:rPr>
+      </w:pPr>
+      <w:r>
+        <w:rPr>
+          <w:b/>
+          <w:bCs/>
+        </w:rPr>
+        <w:t>Possible Optimizations:</w:t>
+      </w:r>
+    </w:p>
+    <w:p>
+      <w:r>
+        <w:t>The current code is already quite optimized and uses a robust machine learning model, the Random Forest Classifier, which is known for its high accuracy and ability to prevent overfitting. However, there are a few improvements and additional techniques that could be applied:</w:t>
+      </w:r>
+    </w:p>
+    <w:p>
+      <w:pPr>
+        <w:numPr>
+          <w:ilvl w:val="0"/>
+          <w:numId w:val="10"/>
+        </w:numPr>
+      </w:pPr>
+      <w:r>
+        <w:rPr>
+          <w:b/>
+          <w:bCs/>
+        </w:rPr>
+        <w:lastRenderedPageBreak/>
+        <w:t>Cross-Validation:</w:t>
+      </w:r>
+      <w:r>
+        <w:t xml:space="preserve"> Instead of a simple train-test split, you could use cross-validation to get a more robust measure of your model's performance. This involves splitting your data into 'k' subsets and training/testing your model 'k' times, each time with a different subset reserved as the test set.</w:t>
+      </w:r>
+    </w:p>
+    <w:p>
+      <w:pPr>
+        <w:numPr>
+          <w:ilvl w:val="0"/>
+          <w:numId w:val="11"/>
+        </w:numPr>
+      </w:pPr>
+      <w:r>
+        <w:rPr>
+          <w:b/>
+          <w:bCs/>
+        </w:rPr>
+        <w:t>Hyperparameter Tuning:</w:t>
+      </w:r>
+      <w:r>
+        <w:t xml:space="preserve"> The parameters of the Random Forest Classifier (like </w:t>
+      </w:r>
+      <w:r>
+        <w:rPr>
+          <w:b/>
+          <w:bCs/>
+        </w:rPr>
+        <w:t>n_estimators</w:t>
+      </w:r>
+      <w:r>
+        <w:t>, </w:t>
+      </w:r>
+      <w:r>
+        <w:rPr>
+          <w:b/>
+          <w:bCs/>
+        </w:rPr>
+        <w:t>max_depth</w:t>
+      </w:r>
+      <w:r>
+        <w:t>, </w:t>
+      </w:r>
+      <w:r>
+        <w:rPr>
+          <w:b/>
+          <w:bCs/>
+        </w:rPr>
+        <w:t>min_samples_split</w:t>
+      </w:r>
+      <w:r>
+        <w:t>, and </w:t>
+      </w:r>
+      <w:r>
+        <w:rPr>
+          <w:b/>
+          <w:bCs/>
+        </w:rPr>
+        <w:t>min_samples_leaf</w:t>
+      </w:r>
+      <w:r>
+        <w:t xml:space="preserve">) are currently hardcoded. </w:t>
+      </w:r>
+      <w:r>
+        <w:t>We</w:t>
+      </w:r>
+      <w:r>
+        <w:t xml:space="preserve"> could use </w:t>
+      </w:r>
+      <w:r>
+        <w:rPr>
+          <w:b/>
+          <w:bCs/>
+        </w:rPr>
+        <w:t>GridSearchCV</w:t>
+      </w:r>
+      <w:r>
+        <w:t xml:space="preserve"> or </w:t>
+      </w:r>
+      <w:r>
+        <w:rPr>
+          <w:b/>
+          <w:bCs/>
+        </w:rPr>
+        <w:t>RandomizedSearchCV</w:t>
+      </w:r>
+      <w:r>
+        <w:t xml:space="preserve"> from </w:t>
+      </w:r>
+      <w:r>
+        <w:rPr>
+          <w:b/>
+          <w:bCs/>
+        </w:rPr>
+        <w:t>sklearn</w:t>
+      </w:r>
+      <w:r>
+        <w:t xml:space="preserve"> to find the optimal parameters for your model.</w:t>
+      </w:r>
+    </w:p>
+    <w:p>
+      <w:pPr>
+        <w:numPr>
+          <w:ilvl w:val="0"/>
+          <w:numId w:val="12"/>
+        </w:numPr>
+      </w:pPr>
+      <w:r>
+        <w:rPr>
+          <w:b/>
+          <w:bCs/>
+        </w:rPr>
+        <w:t>Feature Importance:</w:t>
+      </w:r>
+      <w:r>
+        <w:t xml:space="preserve"> Random Forests allow you to measure the importance of each feature in making predictions. You could add a section to your code that outputs the feature </w:t>
+      </w:r>
+      <w:r>
+        <w:t>importance</w:t>
+      </w:r>
+      <w:r>
+        <w:t>, which could give you insights into which features are most influential in an umpire's call.</w:t>
+      </w:r>
+    </w:p>
+    <w:p/>
+    <w:p>
+      <w:pPr>
+        <w:rPr>
+          <w:b/>
+          <w:bCs/>
+        </w:rPr>
+      </w:pPr>
+      <w:r>
+        <w:rPr>
+          <w:b/>
+          <w:bCs/>
+        </w:rPr>
+        <w:t>Hyperparameter Tuning:</w:t>
+      </w:r>
+    </w:p>
+    <w:p>
+      <w:r>
+        <w:rPr>
+          <w:b/>
+          <w:bCs/>
+        </w:rPr>
+        <w:t>Best Hyperparameters for Angel Hernandez:</w:t>
+      </w:r>
+      <w:r>
+        <w:t xml:space="preserve"> {'max_depth': 10, 'min_samples_leaf': 1, 'min_samples_split': 10, 'n_estimators': 200}</w:t>
+      </w:r>
+    </w:p>
+    <w:p>
+      <w:r>
+        <w:rPr>
+          <w:b/>
+          <w:bCs/>
+        </w:rPr>
+        <w:t>Best Hyperparameters for Erich Bacchus:</w:t>
+      </w:r>
+      <w:r>
+        <w:t xml:space="preserve"> {'max_depth': 10, 'min_samples_leaf': 1, 'min_samples_split': 5, 'n_estimators': 50}</w:t>
+      </w:r>
+    </w:p>
+    <w:p>
+      <w:r>
+        <w:rPr>
+          <w:b/>
+          <w:bCs/>
+        </w:rPr>
+        <w:t>Best Hyperparameters for Junior Valentine:</w:t>
+      </w:r>
+      <w:r>
+        <w:t xml:space="preserve"> {'max_depth': 20, 'min_samples_leaf': 5, 'min_samples_split': 10, 'n_estimators': 100}</w:t>
+      </w:r>
+    </w:p>
+    <w:p>
+      <w:r>
+        <w:rPr>
+          <w:b/>
+          <w:bCs/>
+        </w:rPr>
+        <w:t>Best Hyperparameters for Malachi Moore:</w:t>
+      </w:r>
+      <w:r>
+        <w:t xml:space="preserve"> {'max_depth': 10, 'min_samples_leaf': 5, 'min_samples_split': 2, 'n_estimators': 100}</w:t>
+      </w:r>
+    </w:p>
+    <w:p>
+      <w:r>
+        <w:rPr>
+          <w:b/>
+          <w:bCs/>
+        </w:rPr>
+        <w:t>Best Hyperparameters for Pat Hoberg: {</w:t>
+      </w:r>
+      <w:r>
+        <w:t>'max_depth': 10, 'min_samples_leaf': 5, 'min_samples_split': 5, 'n_estimators': 100}</w:t>
+      </w:r>
+    </w:p>
+    <w:p>
+      <w:r>
+        <w:rPr>
+          <w:b/>
+          <w:bCs/>
+        </w:rPr>
+        <w:t>Best Hyperparameters for Quinn Wolcott:</w:t>
+      </w:r>
+      <w:r>
+        <w:t xml:space="preserve"> {'max_depth': 5, 'min_samples_leaf': 1, 'min_samples_split': 10, 'n_estimators': 50}</w:t>
+      </w:r>
+    </w:p>
+    <w:p/>
     <w:sectPr>
       <w:pgSz w:w="12240" w:h="15840"/>
       <w:pgMar w:top="1440" w:right="1440" w:bottom="1440" w:left="1440" w:header="720" w:footer="720" w:gutter="0"/>
@@ -15,6 +530,1547 @@
     </w:sectPr>
   </w:body>
 </w:document>
+</file>
+
+<file path=word/numbering.xml><?xml version="1.0" encoding="utf-8"?>
+<w:numbering xmlns:wpc="http://schemas.microsoft.com/office/word/2010/wordprocessingCanvas" xmlns:cx="http://schemas.microsoft.com/office/drawing/2014/chartex" xmlns:cx1="http://schemas.microsoft.com/office/drawing/2015/9/8/chartex" xmlns:cx2="http://schemas.microsoft.com/office/drawing/2015/10/21/chartex" xmlns:cx3="http://schemas.microsoft.com/office/drawing/2016/5/9/chartex" xmlns:cx4="http://schemas.microsoft.com/office/drawing/2016/5/10/chartex" xmlns:cx5="http://schemas.microsoft.com/office/drawing/2016/5/11/chartex" xmlns:cx6="http://schemas.microsoft.com/office/drawing/2016/5/12/chartex" xmlns:cx7="http://schemas.microsoft.com/office/drawing/2016/5/13/chartex" xmlns:cx8="http://schemas.microsoft.com/office/drawing/2016/5/14/chartex" xmlns:mc="http://schemas.openxmlformats.org/markup-compatibility/2006" xmlns:aink="http://schemas.microsoft.com/office/drawing/2016/ink" xmlns:am3d="http://schemas.microsoft.com/office/drawing/2017/model3d" xmlns:o="urn:schemas-microsoft-com:office:office" xmlns:oel="http://schemas.microsoft.com/office/2019/extlst" xmlns:r="http://schemas.openxmlformats.org/officeDocument/2006/relationships" xmlns:m="http://schemas.openxmlformats.org/officeDocument/2006/math" xmlns:v="urn:schemas-microsoft-com:vml" xmlns:wp14="http://schemas.microsoft.com/office/word/2010/wordprocessingDrawing" xmlns:wp="http://schemas.openxmlformats.org/drawingml/2006/wordprocessingDrawing" xmlns:w10="urn:schemas-microsoft-com:office:word" xmlns:w="http://schemas.openxmlformats.org/wordprocessingml/2006/main" xmlns:w14="http://schemas.microsoft.com/office/word/2010/wordml" xmlns:w15="http://schemas.microsoft.com/office/word/2012/wordml" xmlns:w16cex="http://schemas.microsoft.com/office/word/2018/wordml/cex" xmlns:w16cid="http://schemas.microsoft.com/office/word/2016/wordml/cid" xmlns:w16="http://schemas.microsoft.com/office/word/2018/wordml" xmlns:w16sdtdh="http://schemas.microsoft.com/office/word/2020/wordml/sdtdatahash" xmlns:w16se="http://schemas.microsoft.com/office/word/2015/wordml/symex" xmlns:wpg="http://schemas.microsoft.com/office/word/2010/wordprocessingGroup" xmlns:wpi="http://schemas.microsoft.com/office/word/2010/wordprocessingInk" xmlns:wne="http://schemas.microsoft.com/office/word/2006/wordml" xmlns:wps="http://schemas.microsoft.com/office/word/2010/wordprocessingShape" mc:Ignorable="w14 w15 w16se w16cid w16 w16cex w16sdtdh wp14">
+  <w:abstractNum w:abstractNumId="0" w15:restartNumberingAfterBreak="0">
+    <w:nsid w:val="205A599F"/>
+    <w:multiLevelType w:val="multilevel"/>
+    <w:tmpl w:val="F1107848"/>
+    <w:lvl w:ilvl="0">
+      <w:start w:val="2"/>
+      <w:numFmt w:val="decimal"/>
+      <w:lvlText w:val="%1."/>
+      <w:lvlJc w:val="left"/>
+      <w:pPr>
+        <w:tabs>
+          <w:tab w:val="num" w:pos="720"/>
+        </w:tabs>
+        <w:ind w:left="720" w:hanging="360"/>
+      </w:pPr>
+    </w:lvl>
+    <w:lvl w:ilvl="1" w:tentative="1">
+      <w:start w:val="1"/>
+      <w:numFmt w:val="decimal"/>
+      <w:lvlText w:val="%2."/>
+      <w:lvlJc w:val="left"/>
+      <w:pPr>
+        <w:tabs>
+          <w:tab w:val="num" w:pos="1440"/>
+        </w:tabs>
+        <w:ind w:left="1440" w:hanging="360"/>
+      </w:pPr>
+    </w:lvl>
+    <w:lvl w:ilvl="2" w:tentative="1">
+      <w:start w:val="1"/>
+      <w:numFmt w:val="decimal"/>
+      <w:lvlText w:val="%3."/>
+      <w:lvlJc w:val="left"/>
+      <w:pPr>
+        <w:tabs>
+          <w:tab w:val="num" w:pos="2160"/>
+        </w:tabs>
+        <w:ind w:left="2160" w:hanging="360"/>
+      </w:pPr>
+    </w:lvl>
+    <w:lvl w:ilvl="3" w:tentative="1">
+      <w:start w:val="1"/>
+      <w:numFmt w:val="decimal"/>
+      <w:lvlText w:val="%4."/>
+      <w:lvlJc w:val="left"/>
+      <w:pPr>
+        <w:tabs>
+          <w:tab w:val="num" w:pos="2880"/>
+        </w:tabs>
+        <w:ind w:left="2880" w:hanging="360"/>
+      </w:pPr>
+    </w:lvl>
+    <w:lvl w:ilvl="4" w:tentative="1">
+      <w:start w:val="1"/>
+      <w:numFmt w:val="decimal"/>
+      <w:lvlText w:val="%5."/>
+      <w:lvlJc w:val="left"/>
+      <w:pPr>
+        <w:tabs>
+          <w:tab w:val="num" w:pos="3600"/>
+        </w:tabs>
+        <w:ind w:left="3600" w:hanging="360"/>
+      </w:pPr>
+    </w:lvl>
+    <w:lvl w:ilvl="5" w:tentative="1">
+      <w:start w:val="1"/>
+      <w:numFmt w:val="decimal"/>
+      <w:lvlText w:val="%6."/>
+      <w:lvlJc w:val="left"/>
+      <w:pPr>
+        <w:tabs>
+          <w:tab w:val="num" w:pos="4320"/>
+        </w:tabs>
+        <w:ind w:left="4320" w:hanging="360"/>
+      </w:pPr>
+    </w:lvl>
+    <w:lvl w:ilvl="6" w:tentative="1">
+      <w:start w:val="1"/>
+      <w:numFmt w:val="decimal"/>
+      <w:lvlText w:val="%7."/>
+      <w:lvlJc w:val="left"/>
+      <w:pPr>
+        <w:tabs>
+          <w:tab w:val="num" w:pos="5040"/>
+        </w:tabs>
+        <w:ind w:left="5040" w:hanging="360"/>
+      </w:pPr>
+    </w:lvl>
+    <w:lvl w:ilvl="7" w:tentative="1">
+      <w:start w:val="1"/>
+      <w:numFmt w:val="decimal"/>
+      <w:lvlText w:val="%8."/>
+      <w:lvlJc w:val="left"/>
+      <w:pPr>
+        <w:tabs>
+          <w:tab w:val="num" w:pos="5760"/>
+        </w:tabs>
+        <w:ind w:left="5760" w:hanging="360"/>
+      </w:pPr>
+    </w:lvl>
+    <w:lvl w:ilvl="8" w:tentative="1">
+      <w:start w:val="1"/>
+      <w:numFmt w:val="decimal"/>
+      <w:lvlText w:val="%9."/>
+      <w:lvlJc w:val="left"/>
+      <w:pPr>
+        <w:tabs>
+          <w:tab w:val="num" w:pos="6480"/>
+        </w:tabs>
+        <w:ind w:left="6480" w:hanging="360"/>
+      </w:pPr>
+    </w:lvl>
+  </w:abstractNum>
+  <w:abstractNum w:abstractNumId="1" w15:restartNumberingAfterBreak="0">
+    <w:nsid w:val="234078B6"/>
+    <w:multiLevelType w:val="multilevel"/>
+    <w:tmpl w:val="5440800C"/>
+    <w:lvl w:ilvl="0">
+      <w:start w:val="4"/>
+      <w:numFmt w:val="decimal"/>
+      <w:lvlText w:val="%1."/>
+      <w:lvlJc w:val="left"/>
+      <w:pPr>
+        <w:tabs>
+          <w:tab w:val="num" w:pos="720"/>
+        </w:tabs>
+        <w:ind w:left="720" w:hanging="360"/>
+      </w:pPr>
+    </w:lvl>
+    <w:lvl w:ilvl="1" w:tentative="1">
+      <w:start w:val="1"/>
+      <w:numFmt w:val="decimal"/>
+      <w:lvlText w:val="%2."/>
+      <w:lvlJc w:val="left"/>
+      <w:pPr>
+        <w:tabs>
+          <w:tab w:val="num" w:pos="1440"/>
+        </w:tabs>
+        <w:ind w:left="1440" w:hanging="360"/>
+      </w:pPr>
+    </w:lvl>
+    <w:lvl w:ilvl="2" w:tentative="1">
+      <w:start w:val="1"/>
+      <w:numFmt w:val="decimal"/>
+      <w:lvlText w:val="%3."/>
+      <w:lvlJc w:val="left"/>
+      <w:pPr>
+        <w:tabs>
+          <w:tab w:val="num" w:pos="2160"/>
+        </w:tabs>
+        <w:ind w:left="2160" w:hanging="360"/>
+      </w:pPr>
+    </w:lvl>
+    <w:lvl w:ilvl="3" w:tentative="1">
+      <w:start w:val="1"/>
+      <w:numFmt w:val="decimal"/>
+      <w:lvlText w:val="%4."/>
+      <w:lvlJc w:val="left"/>
+      <w:pPr>
+        <w:tabs>
+          <w:tab w:val="num" w:pos="2880"/>
+        </w:tabs>
+        <w:ind w:left="2880" w:hanging="360"/>
+      </w:pPr>
+    </w:lvl>
+    <w:lvl w:ilvl="4" w:tentative="1">
+      <w:start w:val="1"/>
+      <w:numFmt w:val="decimal"/>
+      <w:lvlText w:val="%5."/>
+      <w:lvlJc w:val="left"/>
+      <w:pPr>
+        <w:tabs>
+          <w:tab w:val="num" w:pos="3600"/>
+        </w:tabs>
+        <w:ind w:left="3600" w:hanging="360"/>
+      </w:pPr>
+    </w:lvl>
+    <w:lvl w:ilvl="5" w:tentative="1">
+      <w:start w:val="1"/>
+      <w:numFmt w:val="decimal"/>
+      <w:lvlText w:val="%6."/>
+      <w:lvlJc w:val="left"/>
+      <w:pPr>
+        <w:tabs>
+          <w:tab w:val="num" w:pos="4320"/>
+        </w:tabs>
+        <w:ind w:left="4320" w:hanging="360"/>
+      </w:pPr>
+    </w:lvl>
+    <w:lvl w:ilvl="6" w:tentative="1">
+      <w:start w:val="1"/>
+      <w:numFmt w:val="decimal"/>
+      <w:lvlText w:val="%7."/>
+      <w:lvlJc w:val="left"/>
+      <w:pPr>
+        <w:tabs>
+          <w:tab w:val="num" w:pos="5040"/>
+        </w:tabs>
+        <w:ind w:left="5040" w:hanging="360"/>
+      </w:pPr>
+    </w:lvl>
+    <w:lvl w:ilvl="7" w:tentative="1">
+      <w:start w:val="1"/>
+      <w:numFmt w:val="decimal"/>
+      <w:lvlText w:val="%8."/>
+      <w:lvlJc w:val="left"/>
+      <w:pPr>
+        <w:tabs>
+          <w:tab w:val="num" w:pos="5760"/>
+        </w:tabs>
+        <w:ind w:left="5760" w:hanging="360"/>
+      </w:pPr>
+    </w:lvl>
+    <w:lvl w:ilvl="8" w:tentative="1">
+      <w:start w:val="1"/>
+      <w:numFmt w:val="decimal"/>
+      <w:lvlText w:val="%9."/>
+      <w:lvlJc w:val="left"/>
+      <w:pPr>
+        <w:tabs>
+          <w:tab w:val="num" w:pos="6480"/>
+        </w:tabs>
+        <w:ind w:left="6480" w:hanging="360"/>
+      </w:pPr>
+    </w:lvl>
+  </w:abstractNum>
+  <w:abstractNum w:abstractNumId="2" w15:restartNumberingAfterBreak="0">
+    <w:nsid w:val="26A075EA"/>
+    <w:multiLevelType w:val="multilevel"/>
+    <w:tmpl w:val="DA6CF760"/>
+    <w:lvl w:ilvl="0">
+      <w:start w:val="1"/>
+      <w:numFmt w:val="bullet"/>
+      <w:lvlText w:val=""/>
+      <w:lvlJc w:val="left"/>
+      <w:pPr>
+        <w:tabs>
+          <w:tab w:val="num" w:pos="720"/>
+        </w:tabs>
+        <w:ind w:left="720" w:hanging="360"/>
+      </w:pPr>
+      <w:rPr>
+        <w:rFonts w:ascii="Symbol" w:hAnsi="Symbol" w:hint="default"/>
+        <w:sz w:val="20"/>
+      </w:rPr>
+    </w:lvl>
+    <w:lvl w:ilvl="1" w:tentative="1">
+      <w:start w:val="1"/>
+      <w:numFmt w:val="bullet"/>
+      <w:lvlText w:val="o"/>
+      <w:lvlJc w:val="left"/>
+      <w:pPr>
+        <w:tabs>
+          <w:tab w:val="num" w:pos="1440"/>
+        </w:tabs>
+        <w:ind w:left="1440" w:hanging="360"/>
+      </w:pPr>
+      <w:rPr>
+        <w:rFonts w:ascii="Courier New" w:hAnsi="Courier New" w:hint="default"/>
+        <w:sz w:val="20"/>
+      </w:rPr>
+    </w:lvl>
+    <w:lvl w:ilvl="2" w:tentative="1">
+      <w:start w:val="1"/>
+      <w:numFmt w:val="bullet"/>
+      <w:lvlText w:val=""/>
+      <w:lvlJc w:val="left"/>
+      <w:pPr>
+        <w:tabs>
+          <w:tab w:val="num" w:pos="2160"/>
+        </w:tabs>
+        <w:ind w:left="2160" w:hanging="360"/>
+      </w:pPr>
+      <w:rPr>
+        <w:rFonts w:ascii="Wingdings" w:hAnsi="Wingdings" w:hint="default"/>
+        <w:sz w:val="20"/>
+      </w:rPr>
+    </w:lvl>
+    <w:lvl w:ilvl="3" w:tentative="1">
+      <w:start w:val="1"/>
+      <w:numFmt w:val="bullet"/>
+      <w:lvlText w:val=""/>
+      <w:lvlJc w:val="left"/>
+      <w:pPr>
+        <w:tabs>
+          <w:tab w:val="num" w:pos="2880"/>
+        </w:tabs>
+        <w:ind w:left="2880" w:hanging="360"/>
+      </w:pPr>
+      <w:rPr>
+        <w:rFonts w:ascii="Wingdings" w:hAnsi="Wingdings" w:hint="default"/>
+        <w:sz w:val="20"/>
+      </w:rPr>
+    </w:lvl>
+    <w:lvl w:ilvl="4" w:tentative="1">
+      <w:start w:val="1"/>
+      <w:numFmt w:val="bullet"/>
+      <w:lvlText w:val=""/>
+      <w:lvlJc w:val="left"/>
+      <w:pPr>
+        <w:tabs>
+          <w:tab w:val="num" w:pos="3600"/>
+        </w:tabs>
+        <w:ind w:left="3600" w:hanging="360"/>
+      </w:pPr>
+      <w:rPr>
+        <w:rFonts w:ascii="Wingdings" w:hAnsi="Wingdings" w:hint="default"/>
+        <w:sz w:val="20"/>
+      </w:rPr>
+    </w:lvl>
+    <w:lvl w:ilvl="5" w:tentative="1">
+      <w:start w:val="1"/>
+      <w:numFmt w:val="bullet"/>
+      <w:lvlText w:val=""/>
+      <w:lvlJc w:val="left"/>
+      <w:pPr>
+        <w:tabs>
+          <w:tab w:val="num" w:pos="4320"/>
+        </w:tabs>
+        <w:ind w:left="4320" w:hanging="360"/>
+      </w:pPr>
+      <w:rPr>
+        <w:rFonts w:ascii="Wingdings" w:hAnsi="Wingdings" w:hint="default"/>
+        <w:sz w:val="20"/>
+      </w:rPr>
+    </w:lvl>
+    <w:lvl w:ilvl="6" w:tentative="1">
+      <w:start w:val="1"/>
+      <w:numFmt w:val="bullet"/>
+      <w:lvlText w:val=""/>
+      <w:lvlJc w:val="left"/>
+      <w:pPr>
+        <w:tabs>
+          <w:tab w:val="num" w:pos="5040"/>
+        </w:tabs>
+        <w:ind w:left="5040" w:hanging="360"/>
+      </w:pPr>
+      <w:rPr>
+        <w:rFonts w:ascii="Wingdings" w:hAnsi="Wingdings" w:hint="default"/>
+        <w:sz w:val="20"/>
+      </w:rPr>
+    </w:lvl>
+    <w:lvl w:ilvl="7" w:tentative="1">
+      <w:start w:val="1"/>
+      <w:numFmt w:val="bullet"/>
+      <w:lvlText w:val=""/>
+      <w:lvlJc w:val="left"/>
+      <w:pPr>
+        <w:tabs>
+          <w:tab w:val="num" w:pos="5760"/>
+        </w:tabs>
+        <w:ind w:left="5760" w:hanging="360"/>
+      </w:pPr>
+      <w:rPr>
+        <w:rFonts w:ascii="Wingdings" w:hAnsi="Wingdings" w:hint="default"/>
+        <w:sz w:val="20"/>
+      </w:rPr>
+    </w:lvl>
+    <w:lvl w:ilvl="8" w:tentative="1">
+      <w:start w:val="1"/>
+      <w:numFmt w:val="bullet"/>
+      <w:lvlText w:val=""/>
+      <w:lvlJc w:val="left"/>
+      <w:pPr>
+        <w:tabs>
+          <w:tab w:val="num" w:pos="6480"/>
+        </w:tabs>
+        <w:ind w:left="6480" w:hanging="360"/>
+      </w:pPr>
+      <w:rPr>
+        <w:rFonts w:ascii="Wingdings" w:hAnsi="Wingdings" w:hint="default"/>
+        <w:sz w:val="20"/>
+      </w:rPr>
+    </w:lvl>
+  </w:abstractNum>
+  <w:abstractNum w:abstractNumId="3" w15:restartNumberingAfterBreak="0">
+    <w:nsid w:val="2A9F503D"/>
+    <w:multiLevelType w:val="multilevel"/>
+    <w:tmpl w:val="093238D4"/>
+    <w:lvl w:ilvl="0">
+      <w:start w:val="5"/>
+      <w:numFmt w:val="decimal"/>
+      <w:lvlText w:val="%1."/>
+      <w:lvlJc w:val="left"/>
+      <w:pPr>
+        <w:tabs>
+          <w:tab w:val="num" w:pos="720"/>
+        </w:tabs>
+        <w:ind w:left="720" w:hanging="360"/>
+      </w:pPr>
+    </w:lvl>
+    <w:lvl w:ilvl="1" w:tentative="1">
+      <w:start w:val="1"/>
+      <w:numFmt w:val="decimal"/>
+      <w:lvlText w:val="%2."/>
+      <w:lvlJc w:val="left"/>
+      <w:pPr>
+        <w:tabs>
+          <w:tab w:val="num" w:pos="1440"/>
+        </w:tabs>
+        <w:ind w:left="1440" w:hanging="360"/>
+      </w:pPr>
+    </w:lvl>
+    <w:lvl w:ilvl="2" w:tentative="1">
+      <w:start w:val="1"/>
+      <w:numFmt w:val="decimal"/>
+      <w:lvlText w:val="%3."/>
+      <w:lvlJc w:val="left"/>
+      <w:pPr>
+        <w:tabs>
+          <w:tab w:val="num" w:pos="2160"/>
+        </w:tabs>
+        <w:ind w:left="2160" w:hanging="360"/>
+      </w:pPr>
+    </w:lvl>
+    <w:lvl w:ilvl="3" w:tentative="1">
+      <w:start w:val="1"/>
+      <w:numFmt w:val="decimal"/>
+      <w:lvlText w:val="%4."/>
+      <w:lvlJc w:val="left"/>
+      <w:pPr>
+        <w:tabs>
+          <w:tab w:val="num" w:pos="2880"/>
+        </w:tabs>
+        <w:ind w:left="2880" w:hanging="360"/>
+      </w:pPr>
+    </w:lvl>
+    <w:lvl w:ilvl="4" w:tentative="1">
+      <w:start w:val="1"/>
+      <w:numFmt w:val="decimal"/>
+      <w:lvlText w:val="%5."/>
+      <w:lvlJc w:val="left"/>
+      <w:pPr>
+        <w:tabs>
+          <w:tab w:val="num" w:pos="3600"/>
+        </w:tabs>
+        <w:ind w:left="3600" w:hanging="360"/>
+      </w:pPr>
+    </w:lvl>
+    <w:lvl w:ilvl="5" w:tentative="1">
+      <w:start w:val="1"/>
+      <w:numFmt w:val="decimal"/>
+      <w:lvlText w:val="%6."/>
+      <w:lvlJc w:val="left"/>
+      <w:pPr>
+        <w:tabs>
+          <w:tab w:val="num" w:pos="4320"/>
+        </w:tabs>
+        <w:ind w:left="4320" w:hanging="360"/>
+      </w:pPr>
+    </w:lvl>
+    <w:lvl w:ilvl="6" w:tentative="1">
+      <w:start w:val="1"/>
+      <w:numFmt w:val="decimal"/>
+      <w:lvlText w:val="%7."/>
+      <w:lvlJc w:val="left"/>
+      <w:pPr>
+        <w:tabs>
+          <w:tab w:val="num" w:pos="5040"/>
+        </w:tabs>
+        <w:ind w:left="5040" w:hanging="360"/>
+      </w:pPr>
+    </w:lvl>
+    <w:lvl w:ilvl="7" w:tentative="1">
+      <w:start w:val="1"/>
+      <w:numFmt w:val="decimal"/>
+      <w:lvlText w:val="%8."/>
+      <w:lvlJc w:val="left"/>
+      <w:pPr>
+        <w:tabs>
+          <w:tab w:val="num" w:pos="5760"/>
+        </w:tabs>
+        <w:ind w:left="5760" w:hanging="360"/>
+      </w:pPr>
+    </w:lvl>
+    <w:lvl w:ilvl="8" w:tentative="1">
+      <w:start w:val="1"/>
+      <w:numFmt w:val="decimal"/>
+      <w:lvlText w:val="%9."/>
+      <w:lvlJc w:val="left"/>
+      <w:pPr>
+        <w:tabs>
+          <w:tab w:val="num" w:pos="6480"/>
+        </w:tabs>
+        <w:ind w:left="6480" w:hanging="360"/>
+      </w:pPr>
+    </w:lvl>
+  </w:abstractNum>
+  <w:abstractNum w:abstractNumId="4" w15:restartNumberingAfterBreak="0">
+    <w:nsid w:val="32C90352"/>
+    <w:multiLevelType w:val="multilevel"/>
+    <w:tmpl w:val="030AD7D6"/>
+    <w:lvl w:ilvl="0">
+      <w:start w:val="2"/>
+      <w:numFmt w:val="decimal"/>
+      <w:lvlText w:val="%1."/>
+      <w:lvlJc w:val="left"/>
+      <w:pPr>
+        <w:tabs>
+          <w:tab w:val="num" w:pos="720"/>
+        </w:tabs>
+        <w:ind w:left="720" w:hanging="360"/>
+      </w:pPr>
+    </w:lvl>
+    <w:lvl w:ilvl="1" w:tentative="1">
+      <w:start w:val="1"/>
+      <w:numFmt w:val="decimal"/>
+      <w:lvlText w:val="%2."/>
+      <w:lvlJc w:val="left"/>
+      <w:pPr>
+        <w:tabs>
+          <w:tab w:val="num" w:pos="1440"/>
+        </w:tabs>
+        <w:ind w:left="1440" w:hanging="360"/>
+      </w:pPr>
+    </w:lvl>
+    <w:lvl w:ilvl="2" w:tentative="1">
+      <w:start w:val="1"/>
+      <w:numFmt w:val="decimal"/>
+      <w:lvlText w:val="%3."/>
+      <w:lvlJc w:val="left"/>
+      <w:pPr>
+        <w:tabs>
+          <w:tab w:val="num" w:pos="2160"/>
+        </w:tabs>
+        <w:ind w:left="2160" w:hanging="360"/>
+      </w:pPr>
+    </w:lvl>
+    <w:lvl w:ilvl="3" w:tentative="1">
+      <w:start w:val="1"/>
+      <w:numFmt w:val="decimal"/>
+      <w:lvlText w:val="%4."/>
+      <w:lvlJc w:val="left"/>
+      <w:pPr>
+        <w:tabs>
+          <w:tab w:val="num" w:pos="2880"/>
+        </w:tabs>
+        <w:ind w:left="2880" w:hanging="360"/>
+      </w:pPr>
+    </w:lvl>
+    <w:lvl w:ilvl="4" w:tentative="1">
+      <w:start w:val="1"/>
+      <w:numFmt w:val="decimal"/>
+      <w:lvlText w:val="%5."/>
+      <w:lvlJc w:val="left"/>
+      <w:pPr>
+        <w:tabs>
+          <w:tab w:val="num" w:pos="3600"/>
+        </w:tabs>
+        <w:ind w:left="3600" w:hanging="360"/>
+      </w:pPr>
+    </w:lvl>
+    <w:lvl w:ilvl="5" w:tentative="1">
+      <w:start w:val="1"/>
+      <w:numFmt w:val="decimal"/>
+      <w:lvlText w:val="%6."/>
+      <w:lvlJc w:val="left"/>
+      <w:pPr>
+        <w:tabs>
+          <w:tab w:val="num" w:pos="4320"/>
+        </w:tabs>
+        <w:ind w:left="4320" w:hanging="360"/>
+      </w:pPr>
+    </w:lvl>
+    <w:lvl w:ilvl="6" w:tentative="1">
+      <w:start w:val="1"/>
+      <w:numFmt w:val="decimal"/>
+      <w:lvlText w:val="%7."/>
+      <w:lvlJc w:val="left"/>
+      <w:pPr>
+        <w:tabs>
+          <w:tab w:val="num" w:pos="5040"/>
+        </w:tabs>
+        <w:ind w:left="5040" w:hanging="360"/>
+      </w:pPr>
+    </w:lvl>
+    <w:lvl w:ilvl="7" w:tentative="1">
+      <w:start w:val="1"/>
+      <w:numFmt w:val="decimal"/>
+      <w:lvlText w:val="%8."/>
+      <w:lvlJc w:val="left"/>
+      <w:pPr>
+        <w:tabs>
+          <w:tab w:val="num" w:pos="5760"/>
+        </w:tabs>
+        <w:ind w:left="5760" w:hanging="360"/>
+      </w:pPr>
+    </w:lvl>
+    <w:lvl w:ilvl="8" w:tentative="1">
+      <w:start w:val="1"/>
+      <w:numFmt w:val="decimal"/>
+      <w:lvlText w:val="%9."/>
+      <w:lvlJc w:val="left"/>
+      <w:pPr>
+        <w:tabs>
+          <w:tab w:val="num" w:pos="6480"/>
+        </w:tabs>
+        <w:ind w:left="6480" w:hanging="360"/>
+      </w:pPr>
+    </w:lvl>
+  </w:abstractNum>
+  <w:abstractNum w:abstractNumId="5" w15:restartNumberingAfterBreak="0">
+    <w:nsid w:val="3EF32E7F"/>
+    <w:multiLevelType w:val="multilevel"/>
+    <w:tmpl w:val="07968354"/>
+    <w:lvl w:ilvl="0">
+      <w:start w:val="1"/>
+      <w:numFmt w:val="bullet"/>
+      <w:lvlText w:val=""/>
+      <w:lvlJc w:val="left"/>
+      <w:pPr>
+        <w:tabs>
+          <w:tab w:val="num" w:pos="720"/>
+        </w:tabs>
+        <w:ind w:left="720" w:hanging="360"/>
+      </w:pPr>
+      <w:rPr>
+        <w:rFonts w:ascii="Symbol" w:hAnsi="Symbol" w:hint="default"/>
+        <w:sz w:val="20"/>
+      </w:rPr>
+    </w:lvl>
+    <w:lvl w:ilvl="1" w:tentative="1">
+      <w:start w:val="1"/>
+      <w:numFmt w:val="bullet"/>
+      <w:lvlText w:val="o"/>
+      <w:lvlJc w:val="left"/>
+      <w:pPr>
+        <w:tabs>
+          <w:tab w:val="num" w:pos="1440"/>
+        </w:tabs>
+        <w:ind w:left="1440" w:hanging="360"/>
+      </w:pPr>
+      <w:rPr>
+        <w:rFonts w:ascii="Courier New" w:hAnsi="Courier New" w:hint="default"/>
+        <w:sz w:val="20"/>
+      </w:rPr>
+    </w:lvl>
+    <w:lvl w:ilvl="2" w:tentative="1">
+      <w:start w:val="1"/>
+      <w:numFmt w:val="bullet"/>
+      <w:lvlText w:val=""/>
+      <w:lvlJc w:val="left"/>
+      <w:pPr>
+        <w:tabs>
+          <w:tab w:val="num" w:pos="2160"/>
+        </w:tabs>
+        <w:ind w:left="2160" w:hanging="360"/>
+      </w:pPr>
+      <w:rPr>
+        <w:rFonts w:ascii="Wingdings" w:hAnsi="Wingdings" w:hint="default"/>
+        <w:sz w:val="20"/>
+      </w:rPr>
+    </w:lvl>
+    <w:lvl w:ilvl="3" w:tentative="1">
+      <w:start w:val="1"/>
+      <w:numFmt w:val="bullet"/>
+      <w:lvlText w:val=""/>
+      <w:lvlJc w:val="left"/>
+      <w:pPr>
+        <w:tabs>
+          <w:tab w:val="num" w:pos="2880"/>
+        </w:tabs>
+        <w:ind w:left="2880" w:hanging="360"/>
+      </w:pPr>
+      <w:rPr>
+        <w:rFonts w:ascii="Wingdings" w:hAnsi="Wingdings" w:hint="default"/>
+        <w:sz w:val="20"/>
+      </w:rPr>
+    </w:lvl>
+    <w:lvl w:ilvl="4" w:tentative="1">
+      <w:start w:val="1"/>
+      <w:numFmt w:val="bullet"/>
+      <w:lvlText w:val=""/>
+      <w:lvlJc w:val="left"/>
+      <w:pPr>
+        <w:tabs>
+          <w:tab w:val="num" w:pos="3600"/>
+        </w:tabs>
+        <w:ind w:left="3600" w:hanging="360"/>
+      </w:pPr>
+      <w:rPr>
+        <w:rFonts w:ascii="Wingdings" w:hAnsi="Wingdings" w:hint="default"/>
+        <w:sz w:val="20"/>
+      </w:rPr>
+    </w:lvl>
+    <w:lvl w:ilvl="5" w:tentative="1">
+      <w:start w:val="1"/>
+      <w:numFmt w:val="bullet"/>
+      <w:lvlText w:val=""/>
+      <w:lvlJc w:val="left"/>
+      <w:pPr>
+        <w:tabs>
+          <w:tab w:val="num" w:pos="4320"/>
+        </w:tabs>
+        <w:ind w:left="4320" w:hanging="360"/>
+      </w:pPr>
+      <w:rPr>
+        <w:rFonts w:ascii="Wingdings" w:hAnsi="Wingdings" w:hint="default"/>
+        <w:sz w:val="20"/>
+      </w:rPr>
+    </w:lvl>
+    <w:lvl w:ilvl="6" w:tentative="1">
+      <w:start w:val="1"/>
+      <w:numFmt w:val="bullet"/>
+      <w:lvlText w:val=""/>
+      <w:lvlJc w:val="left"/>
+      <w:pPr>
+        <w:tabs>
+          <w:tab w:val="num" w:pos="5040"/>
+        </w:tabs>
+        <w:ind w:left="5040" w:hanging="360"/>
+      </w:pPr>
+      <w:rPr>
+        <w:rFonts w:ascii="Wingdings" w:hAnsi="Wingdings" w:hint="default"/>
+        <w:sz w:val="20"/>
+      </w:rPr>
+    </w:lvl>
+    <w:lvl w:ilvl="7" w:tentative="1">
+      <w:start w:val="1"/>
+      <w:numFmt w:val="bullet"/>
+      <w:lvlText w:val=""/>
+      <w:lvlJc w:val="left"/>
+      <w:pPr>
+        <w:tabs>
+          <w:tab w:val="num" w:pos="5760"/>
+        </w:tabs>
+        <w:ind w:left="5760" w:hanging="360"/>
+      </w:pPr>
+      <w:rPr>
+        <w:rFonts w:ascii="Wingdings" w:hAnsi="Wingdings" w:hint="default"/>
+        <w:sz w:val="20"/>
+      </w:rPr>
+    </w:lvl>
+    <w:lvl w:ilvl="8" w:tentative="1">
+      <w:start w:val="1"/>
+      <w:numFmt w:val="bullet"/>
+      <w:lvlText w:val=""/>
+      <w:lvlJc w:val="left"/>
+      <w:pPr>
+        <w:tabs>
+          <w:tab w:val="num" w:pos="6480"/>
+        </w:tabs>
+        <w:ind w:left="6480" w:hanging="360"/>
+      </w:pPr>
+      <w:rPr>
+        <w:rFonts w:ascii="Wingdings" w:hAnsi="Wingdings" w:hint="default"/>
+        <w:sz w:val="20"/>
+      </w:rPr>
+    </w:lvl>
+  </w:abstractNum>
+  <w:abstractNum w:abstractNumId="6" w15:restartNumberingAfterBreak="0">
+    <w:nsid w:val="45133B83"/>
+    <w:multiLevelType w:val="multilevel"/>
+    <w:tmpl w:val="A4B8AB22"/>
+    <w:lvl w:ilvl="0">
+      <w:start w:val="1"/>
+      <w:numFmt w:val="bullet"/>
+      <w:lvlText w:val=""/>
+      <w:lvlJc w:val="left"/>
+      <w:pPr>
+        <w:tabs>
+          <w:tab w:val="num" w:pos="720"/>
+        </w:tabs>
+        <w:ind w:left="720" w:hanging="360"/>
+      </w:pPr>
+      <w:rPr>
+        <w:rFonts w:ascii="Symbol" w:hAnsi="Symbol" w:hint="default"/>
+        <w:sz w:val="20"/>
+      </w:rPr>
+    </w:lvl>
+    <w:lvl w:ilvl="1" w:tentative="1">
+      <w:start w:val="1"/>
+      <w:numFmt w:val="bullet"/>
+      <w:lvlText w:val="o"/>
+      <w:lvlJc w:val="left"/>
+      <w:pPr>
+        <w:tabs>
+          <w:tab w:val="num" w:pos="1440"/>
+        </w:tabs>
+        <w:ind w:left="1440" w:hanging="360"/>
+      </w:pPr>
+      <w:rPr>
+        <w:rFonts w:ascii="Courier New" w:hAnsi="Courier New" w:hint="default"/>
+        <w:sz w:val="20"/>
+      </w:rPr>
+    </w:lvl>
+    <w:lvl w:ilvl="2" w:tentative="1">
+      <w:start w:val="1"/>
+      <w:numFmt w:val="bullet"/>
+      <w:lvlText w:val=""/>
+      <w:lvlJc w:val="left"/>
+      <w:pPr>
+        <w:tabs>
+          <w:tab w:val="num" w:pos="2160"/>
+        </w:tabs>
+        <w:ind w:left="2160" w:hanging="360"/>
+      </w:pPr>
+      <w:rPr>
+        <w:rFonts w:ascii="Wingdings" w:hAnsi="Wingdings" w:hint="default"/>
+        <w:sz w:val="20"/>
+      </w:rPr>
+    </w:lvl>
+    <w:lvl w:ilvl="3" w:tentative="1">
+      <w:start w:val="1"/>
+      <w:numFmt w:val="bullet"/>
+      <w:lvlText w:val=""/>
+      <w:lvlJc w:val="left"/>
+      <w:pPr>
+        <w:tabs>
+          <w:tab w:val="num" w:pos="2880"/>
+        </w:tabs>
+        <w:ind w:left="2880" w:hanging="360"/>
+      </w:pPr>
+      <w:rPr>
+        <w:rFonts w:ascii="Wingdings" w:hAnsi="Wingdings" w:hint="default"/>
+        <w:sz w:val="20"/>
+      </w:rPr>
+    </w:lvl>
+    <w:lvl w:ilvl="4" w:tentative="1">
+      <w:start w:val="1"/>
+      <w:numFmt w:val="bullet"/>
+      <w:lvlText w:val=""/>
+      <w:lvlJc w:val="left"/>
+      <w:pPr>
+        <w:tabs>
+          <w:tab w:val="num" w:pos="3600"/>
+        </w:tabs>
+        <w:ind w:left="3600" w:hanging="360"/>
+      </w:pPr>
+      <w:rPr>
+        <w:rFonts w:ascii="Wingdings" w:hAnsi="Wingdings" w:hint="default"/>
+        <w:sz w:val="20"/>
+      </w:rPr>
+    </w:lvl>
+    <w:lvl w:ilvl="5" w:tentative="1">
+      <w:start w:val="1"/>
+      <w:numFmt w:val="bullet"/>
+      <w:lvlText w:val=""/>
+      <w:lvlJc w:val="left"/>
+      <w:pPr>
+        <w:tabs>
+          <w:tab w:val="num" w:pos="4320"/>
+        </w:tabs>
+        <w:ind w:left="4320" w:hanging="360"/>
+      </w:pPr>
+      <w:rPr>
+        <w:rFonts w:ascii="Wingdings" w:hAnsi="Wingdings" w:hint="default"/>
+        <w:sz w:val="20"/>
+      </w:rPr>
+    </w:lvl>
+    <w:lvl w:ilvl="6" w:tentative="1">
+      <w:start w:val="1"/>
+      <w:numFmt w:val="bullet"/>
+      <w:lvlText w:val=""/>
+      <w:lvlJc w:val="left"/>
+      <w:pPr>
+        <w:tabs>
+          <w:tab w:val="num" w:pos="5040"/>
+        </w:tabs>
+        <w:ind w:left="5040" w:hanging="360"/>
+      </w:pPr>
+      <w:rPr>
+        <w:rFonts w:ascii="Wingdings" w:hAnsi="Wingdings" w:hint="default"/>
+        <w:sz w:val="20"/>
+      </w:rPr>
+    </w:lvl>
+    <w:lvl w:ilvl="7" w:tentative="1">
+      <w:start w:val="1"/>
+      <w:numFmt w:val="bullet"/>
+      <w:lvlText w:val=""/>
+      <w:lvlJc w:val="left"/>
+      <w:pPr>
+        <w:tabs>
+          <w:tab w:val="num" w:pos="5760"/>
+        </w:tabs>
+        <w:ind w:left="5760" w:hanging="360"/>
+      </w:pPr>
+      <w:rPr>
+        <w:rFonts w:ascii="Wingdings" w:hAnsi="Wingdings" w:hint="default"/>
+        <w:sz w:val="20"/>
+      </w:rPr>
+    </w:lvl>
+    <w:lvl w:ilvl="8" w:tentative="1">
+      <w:start w:val="1"/>
+      <w:numFmt w:val="bullet"/>
+      <w:lvlText w:val=""/>
+      <w:lvlJc w:val="left"/>
+      <w:pPr>
+        <w:tabs>
+          <w:tab w:val="num" w:pos="6480"/>
+        </w:tabs>
+        <w:ind w:left="6480" w:hanging="360"/>
+      </w:pPr>
+      <w:rPr>
+        <w:rFonts w:ascii="Wingdings" w:hAnsi="Wingdings" w:hint="default"/>
+        <w:sz w:val="20"/>
+      </w:rPr>
+    </w:lvl>
+  </w:abstractNum>
+  <w:abstractNum w:abstractNumId="7" w15:restartNumberingAfterBreak="0">
+    <w:nsid w:val="56815CD9"/>
+    <w:multiLevelType w:val="multilevel"/>
+    <w:tmpl w:val="74F8AEF4"/>
+    <w:lvl w:ilvl="0">
+      <w:start w:val="1"/>
+      <w:numFmt w:val="decimal"/>
+      <w:lvlText w:val="%1."/>
+      <w:lvlJc w:val="left"/>
+      <w:pPr>
+        <w:tabs>
+          <w:tab w:val="num" w:pos="720"/>
+        </w:tabs>
+        <w:ind w:left="720" w:hanging="360"/>
+      </w:pPr>
+    </w:lvl>
+    <w:lvl w:ilvl="1" w:tentative="1">
+      <w:start w:val="1"/>
+      <w:numFmt w:val="decimal"/>
+      <w:lvlText w:val="%2."/>
+      <w:lvlJc w:val="left"/>
+      <w:pPr>
+        <w:tabs>
+          <w:tab w:val="num" w:pos="1440"/>
+        </w:tabs>
+        <w:ind w:left="1440" w:hanging="360"/>
+      </w:pPr>
+    </w:lvl>
+    <w:lvl w:ilvl="2" w:tentative="1">
+      <w:start w:val="1"/>
+      <w:numFmt w:val="decimal"/>
+      <w:lvlText w:val="%3."/>
+      <w:lvlJc w:val="left"/>
+      <w:pPr>
+        <w:tabs>
+          <w:tab w:val="num" w:pos="2160"/>
+        </w:tabs>
+        <w:ind w:left="2160" w:hanging="360"/>
+      </w:pPr>
+    </w:lvl>
+    <w:lvl w:ilvl="3" w:tentative="1">
+      <w:start w:val="1"/>
+      <w:numFmt w:val="decimal"/>
+      <w:lvlText w:val="%4."/>
+      <w:lvlJc w:val="left"/>
+      <w:pPr>
+        <w:tabs>
+          <w:tab w:val="num" w:pos="2880"/>
+        </w:tabs>
+        <w:ind w:left="2880" w:hanging="360"/>
+      </w:pPr>
+    </w:lvl>
+    <w:lvl w:ilvl="4" w:tentative="1">
+      <w:start w:val="1"/>
+      <w:numFmt w:val="decimal"/>
+      <w:lvlText w:val="%5."/>
+      <w:lvlJc w:val="left"/>
+      <w:pPr>
+        <w:tabs>
+          <w:tab w:val="num" w:pos="3600"/>
+        </w:tabs>
+        <w:ind w:left="3600" w:hanging="360"/>
+      </w:pPr>
+    </w:lvl>
+    <w:lvl w:ilvl="5" w:tentative="1">
+      <w:start w:val="1"/>
+      <w:numFmt w:val="decimal"/>
+      <w:lvlText w:val="%6."/>
+      <w:lvlJc w:val="left"/>
+      <w:pPr>
+        <w:tabs>
+          <w:tab w:val="num" w:pos="4320"/>
+        </w:tabs>
+        <w:ind w:left="4320" w:hanging="360"/>
+      </w:pPr>
+    </w:lvl>
+    <w:lvl w:ilvl="6" w:tentative="1">
+      <w:start w:val="1"/>
+      <w:numFmt w:val="decimal"/>
+      <w:lvlText w:val="%7."/>
+      <w:lvlJc w:val="left"/>
+      <w:pPr>
+        <w:tabs>
+          <w:tab w:val="num" w:pos="5040"/>
+        </w:tabs>
+        <w:ind w:left="5040" w:hanging="360"/>
+      </w:pPr>
+    </w:lvl>
+    <w:lvl w:ilvl="7" w:tentative="1">
+      <w:start w:val="1"/>
+      <w:numFmt w:val="decimal"/>
+      <w:lvlText w:val="%8."/>
+      <w:lvlJc w:val="left"/>
+      <w:pPr>
+        <w:tabs>
+          <w:tab w:val="num" w:pos="5760"/>
+        </w:tabs>
+        <w:ind w:left="5760" w:hanging="360"/>
+      </w:pPr>
+    </w:lvl>
+    <w:lvl w:ilvl="8" w:tentative="1">
+      <w:start w:val="1"/>
+      <w:numFmt w:val="decimal"/>
+      <w:lvlText w:val="%9."/>
+      <w:lvlJc w:val="left"/>
+      <w:pPr>
+        <w:tabs>
+          <w:tab w:val="num" w:pos="6480"/>
+        </w:tabs>
+        <w:ind w:left="6480" w:hanging="360"/>
+      </w:pPr>
+    </w:lvl>
+  </w:abstractNum>
+  <w:abstractNum w:abstractNumId="8" w15:restartNumberingAfterBreak="0">
+    <w:nsid w:val="626C20AE"/>
+    <w:multiLevelType w:val="multilevel"/>
+    <w:tmpl w:val="E3909022"/>
+    <w:lvl w:ilvl="0">
+      <w:start w:val="3"/>
+      <w:numFmt w:val="decimal"/>
+      <w:lvlText w:val="%1."/>
+      <w:lvlJc w:val="left"/>
+      <w:pPr>
+        <w:tabs>
+          <w:tab w:val="num" w:pos="720"/>
+        </w:tabs>
+        <w:ind w:left="720" w:hanging="360"/>
+      </w:pPr>
+    </w:lvl>
+    <w:lvl w:ilvl="1" w:tentative="1">
+      <w:start w:val="1"/>
+      <w:numFmt w:val="decimal"/>
+      <w:lvlText w:val="%2."/>
+      <w:lvlJc w:val="left"/>
+      <w:pPr>
+        <w:tabs>
+          <w:tab w:val="num" w:pos="1440"/>
+        </w:tabs>
+        <w:ind w:left="1440" w:hanging="360"/>
+      </w:pPr>
+    </w:lvl>
+    <w:lvl w:ilvl="2" w:tentative="1">
+      <w:start w:val="1"/>
+      <w:numFmt w:val="decimal"/>
+      <w:lvlText w:val="%3."/>
+      <w:lvlJc w:val="left"/>
+      <w:pPr>
+        <w:tabs>
+          <w:tab w:val="num" w:pos="2160"/>
+        </w:tabs>
+        <w:ind w:left="2160" w:hanging="360"/>
+      </w:pPr>
+    </w:lvl>
+    <w:lvl w:ilvl="3" w:tentative="1">
+      <w:start w:val="1"/>
+      <w:numFmt w:val="decimal"/>
+      <w:lvlText w:val="%4."/>
+      <w:lvlJc w:val="left"/>
+      <w:pPr>
+        <w:tabs>
+          <w:tab w:val="num" w:pos="2880"/>
+        </w:tabs>
+        <w:ind w:left="2880" w:hanging="360"/>
+      </w:pPr>
+    </w:lvl>
+    <w:lvl w:ilvl="4" w:tentative="1">
+      <w:start w:val="1"/>
+      <w:numFmt w:val="decimal"/>
+      <w:lvlText w:val="%5."/>
+      <w:lvlJc w:val="left"/>
+      <w:pPr>
+        <w:tabs>
+          <w:tab w:val="num" w:pos="3600"/>
+        </w:tabs>
+        <w:ind w:left="3600" w:hanging="360"/>
+      </w:pPr>
+    </w:lvl>
+    <w:lvl w:ilvl="5" w:tentative="1">
+      <w:start w:val="1"/>
+      <w:numFmt w:val="decimal"/>
+      <w:lvlText w:val="%6."/>
+      <w:lvlJc w:val="left"/>
+      <w:pPr>
+        <w:tabs>
+          <w:tab w:val="num" w:pos="4320"/>
+        </w:tabs>
+        <w:ind w:left="4320" w:hanging="360"/>
+      </w:pPr>
+    </w:lvl>
+    <w:lvl w:ilvl="6" w:tentative="1">
+      <w:start w:val="1"/>
+      <w:numFmt w:val="decimal"/>
+      <w:lvlText w:val="%7."/>
+      <w:lvlJc w:val="left"/>
+      <w:pPr>
+        <w:tabs>
+          <w:tab w:val="num" w:pos="5040"/>
+        </w:tabs>
+        <w:ind w:left="5040" w:hanging="360"/>
+      </w:pPr>
+    </w:lvl>
+    <w:lvl w:ilvl="7" w:tentative="1">
+      <w:start w:val="1"/>
+      <w:numFmt w:val="decimal"/>
+      <w:lvlText w:val="%8."/>
+      <w:lvlJc w:val="left"/>
+      <w:pPr>
+        <w:tabs>
+          <w:tab w:val="num" w:pos="5760"/>
+        </w:tabs>
+        <w:ind w:left="5760" w:hanging="360"/>
+      </w:pPr>
+    </w:lvl>
+    <w:lvl w:ilvl="8" w:tentative="1">
+      <w:start w:val="1"/>
+      <w:numFmt w:val="decimal"/>
+      <w:lvlText w:val="%9."/>
+      <w:lvlJc w:val="left"/>
+      <w:pPr>
+        <w:tabs>
+          <w:tab w:val="num" w:pos="6480"/>
+        </w:tabs>
+        <w:ind w:left="6480" w:hanging="360"/>
+      </w:pPr>
+    </w:lvl>
+  </w:abstractNum>
+  <w:abstractNum w:abstractNumId="9" w15:restartNumberingAfterBreak="0">
+    <w:nsid w:val="6D326FB1"/>
+    <w:multiLevelType w:val="multilevel"/>
+    <w:tmpl w:val="782839B4"/>
+    <w:lvl w:ilvl="0">
+      <w:start w:val="3"/>
+      <w:numFmt w:val="decimal"/>
+      <w:lvlText w:val="%1."/>
+      <w:lvlJc w:val="left"/>
+      <w:pPr>
+        <w:tabs>
+          <w:tab w:val="num" w:pos="720"/>
+        </w:tabs>
+        <w:ind w:left="720" w:hanging="360"/>
+      </w:pPr>
+    </w:lvl>
+    <w:lvl w:ilvl="1" w:tentative="1">
+      <w:start w:val="1"/>
+      <w:numFmt w:val="decimal"/>
+      <w:lvlText w:val="%2."/>
+      <w:lvlJc w:val="left"/>
+      <w:pPr>
+        <w:tabs>
+          <w:tab w:val="num" w:pos="1440"/>
+        </w:tabs>
+        <w:ind w:left="1440" w:hanging="360"/>
+      </w:pPr>
+    </w:lvl>
+    <w:lvl w:ilvl="2" w:tentative="1">
+      <w:start w:val="1"/>
+      <w:numFmt w:val="decimal"/>
+      <w:lvlText w:val="%3."/>
+      <w:lvlJc w:val="left"/>
+      <w:pPr>
+        <w:tabs>
+          <w:tab w:val="num" w:pos="2160"/>
+        </w:tabs>
+        <w:ind w:left="2160" w:hanging="360"/>
+      </w:pPr>
+    </w:lvl>
+    <w:lvl w:ilvl="3" w:tentative="1">
+      <w:start w:val="1"/>
+      <w:numFmt w:val="decimal"/>
+      <w:lvlText w:val="%4."/>
+      <w:lvlJc w:val="left"/>
+      <w:pPr>
+        <w:tabs>
+          <w:tab w:val="num" w:pos="2880"/>
+        </w:tabs>
+        <w:ind w:left="2880" w:hanging="360"/>
+      </w:pPr>
+    </w:lvl>
+    <w:lvl w:ilvl="4" w:tentative="1">
+      <w:start w:val="1"/>
+      <w:numFmt w:val="decimal"/>
+      <w:lvlText w:val="%5."/>
+      <w:lvlJc w:val="left"/>
+      <w:pPr>
+        <w:tabs>
+          <w:tab w:val="num" w:pos="3600"/>
+        </w:tabs>
+        <w:ind w:left="3600" w:hanging="360"/>
+      </w:pPr>
+    </w:lvl>
+    <w:lvl w:ilvl="5" w:tentative="1">
+      <w:start w:val="1"/>
+      <w:numFmt w:val="decimal"/>
+      <w:lvlText w:val="%6."/>
+      <w:lvlJc w:val="left"/>
+      <w:pPr>
+        <w:tabs>
+          <w:tab w:val="num" w:pos="4320"/>
+        </w:tabs>
+        <w:ind w:left="4320" w:hanging="360"/>
+      </w:pPr>
+    </w:lvl>
+    <w:lvl w:ilvl="6" w:tentative="1">
+      <w:start w:val="1"/>
+      <w:numFmt w:val="decimal"/>
+      <w:lvlText w:val="%7."/>
+      <w:lvlJc w:val="left"/>
+      <w:pPr>
+        <w:tabs>
+          <w:tab w:val="num" w:pos="5040"/>
+        </w:tabs>
+        <w:ind w:left="5040" w:hanging="360"/>
+      </w:pPr>
+    </w:lvl>
+    <w:lvl w:ilvl="7" w:tentative="1">
+      <w:start w:val="1"/>
+      <w:numFmt w:val="decimal"/>
+      <w:lvlText w:val="%8."/>
+      <w:lvlJc w:val="left"/>
+      <w:pPr>
+        <w:tabs>
+          <w:tab w:val="num" w:pos="5760"/>
+        </w:tabs>
+        <w:ind w:left="5760" w:hanging="360"/>
+      </w:pPr>
+    </w:lvl>
+    <w:lvl w:ilvl="8" w:tentative="1">
+      <w:start w:val="1"/>
+      <w:numFmt w:val="decimal"/>
+      <w:lvlText w:val="%9."/>
+      <w:lvlJc w:val="left"/>
+      <w:pPr>
+        <w:tabs>
+          <w:tab w:val="num" w:pos="6480"/>
+        </w:tabs>
+        <w:ind w:left="6480" w:hanging="360"/>
+      </w:pPr>
+    </w:lvl>
+  </w:abstractNum>
+  <w:abstractNum w:abstractNumId="10" w15:restartNumberingAfterBreak="0">
+    <w:nsid w:val="6ED51F3C"/>
+    <w:multiLevelType w:val="multilevel"/>
+    <w:tmpl w:val="DF72BFB0"/>
+    <w:lvl w:ilvl="0">
+      <w:start w:val="1"/>
+      <w:numFmt w:val="bullet"/>
+      <w:lvlText w:val=""/>
+      <w:lvlJc w:val="left"/>
+      <w:pPr>
+        <w:tabs>
+          <w:tab w:val="num" w:pos="720"/>
+        </w:tabs>
+        <w:ind w:left="720" w:hanging="360"/>
+      </w:pPr>
+      <w:rPr>
+        <w:rFonts w:ascii="Symbol" w:hAnsi="Symbol" w:hint="default"/>
+        <w:sz w:val="20"/>
+      </w:rPr>
+    </w:lvl>
+    <w:lvl w:ilvl="1" w:tentative="1">
+      <w:start w:val="1"/>
+      <w:numFmt w:val="bullet"/>
+      <w:lvlText w:val="o"/>
+      <w:lvlJc w:val="left"/>
+      <w:pPr>
+        <w:tabs>
+          <w:tab w:val="num" w:pos="1440"/>
+        </w:tabs>
+        <w:ind w:left="1440" w:hanging="360"/>
+      </w:pPr>
+      <w:rPr>
+        <w:rFonts w:ascii="Courier New" w:hAnsi="Courier New" w:hint="default"/>
+        <w:sz w:val="20"/>
+      </w:rPr>
+    </w:lvl>
+    <w:lvl w:ilvl="2" w:tentative="1">
+      <w:start w:val="1"/>
+      <w:numFmt w:val="bullet"/>
+      <w:lvlText w:val=""/>
+      <w:lvlJc w:val="left"/>
+      <w:pPr>
+        <w:tabs>
+          <w:tab w:val="num" w:pos="2160"/>
+        </w:tabs>
+        <w:ind w:left="2160" w:hanging="360"/>
+      </w:pPr>
+      <w:rPr>
+        <w:rFonts w:ascii="Wingdings" w:hAnsi="Wingdings" w:hint="default"/>
+        <w:sz w:val="20"/>
+      </w:rPr>
+    </w:lvl>
+    <w:lvl w:ilvl="3" w:tentative="1">
+      <w:start w:val="1"/>
+      <w:numFmt w:val="bullet"/>
+      <w:lvlText w:val=""/>
+      <w:lvlJc w:val="left"/>
+      <w:pPr>
+        <w:tabs>
+          <w:tab w:val="num" w:pos="2880"/>
+        </w:tabs>
+        <w:ind w:left="2880" w:hanging="360"/>
+      </w:pPr>
+      <w:rPr>
+        <w:rFonts w:ascii="Wingdings" w:hAnsi="Wingdings" w:hint="default"/>
+        <w:sz w:val="20"/>
+      </w:rPr>
+    </w:lvl>
+    <w:lvl w:ilvl="4" w:tentative="1">
+      <w:start w:val="1"/>
+      <w:numFmt w:val="bullet"/>
+      <w:lvlText w:val=""/>
+      <w:lvlJc w:val="left"/>
+      <w:pPr>
+        <w:tabs>
+          <w:tab w:val="num" w:pos="3600"/>
+        </w:tabs>
+        <w:ind w:left="3600" w:hanging="360"/>
+      </w:pPr>
+      <w:rPr>
+        <w:rFonts w:ascii="Wingdings" w:hAnsi="Wingdings" w:hint="default"/>
+        <w:sz w:val="20"/>
+      </w:rPr>
+    </w:lvl>
+    <w:lvl w:ilvl="5" w:tentative="1">
+      <w:start w:val="1"/>
+      <w:numFmt w:val="bullet"/>
+      <w:lvlText w:val=""/>
+      <w:lvlJc w:val="left"/>
+      <w:pPr>
+        <w:tabs>
+          <w:tab w:val="num" w:pos="4320"/>
+        </w:tabs>
+        <w:ind w:left="4320" w:hanging="360"/>
+      </w:pPr>
+      <w:rPr>
+        <w:rFonts w:ascii="Wingdings" w:hAnsi="Wingdings" w:hint="default"/>
+        <w:sz w:val="20"/>
+      </w:rPr>
+    </w:lvl>
+    <w:lvl w:ilvl="6" w:tentative="1">
+      <w:start w:val="1"/>
+      <w:numFmt w:val="bullet"/>
+      <w:lvlText w:val=""/>
+      <w:lvlJc w:val="left"/>
+      <w:pPr>
+        <w:tabs>
+          <w:tab w:val="num" w:pos="5040"/>
+        </w:tabs>
+        <w:ind w:left="5040" w:hanging="360"/>
+      </w:pPr>
+      <w:rPr>
+        <w:rFonts w:ascii="Wingdings" w:hAnsi="Wingdings" w:hint="default"/>
+        <w:sz w:val="20"/>
+      </w:rPr>
+    </w:lvl>
+    <w:lvl w:ilvl="7" w:tentative="1">
+      <w:start w:val="1"/>
+      <w:numFmt w:val="bullet"/>
+      <w:lvlText w:val=""/>
+      <w:lvlJc w:val="left"/>
+      <w:pPr>
+        <w:tabs>
+          <w:tab w:val="num" w:pos="5760"/>
+        </w:tabs>
+        <w:ind w:left="5760" w:hanging="360"/>
+      </w:pPr>
+      <w:rPr>
+        <w:rFonts w:ascii="Wingdings" w:hAnsi="Wingdings" w:hint="default"/>
+        <w:sz w:val="20"/>
+      </w:rPr>
+    </w:lvl>
+    <w:lvl w:ilvl="8" w:tentative="1">
+      <w:start w:val="1"/>
+      <w:numFmt w:val="bullet"/>
+      <w:lvlText w:val=""/>
+      <w:lvlJc w:val="left"/>
+      <w:pPr>
+        <w:tabs>
+          <w:tab w:val="num" w:pos="6480"/>
+        </w:tabs>
+        <w:ind w:left="6480" w:hanging="360"/>
+      </w:pPr>
+      <w:rPr>
+        <w:rFonts w:ascii="Wingdings" w:hAnsi="Wingdings" w:hint="default"/>
+        <w:sz w:val="20"/>
+      </w:rPr>
+    </w:lvl>
+  </w:abstractNum>
+  <w:abstractNum w:abstractNumId="11" w15:restartNumberingAfterBreak="0">
+    <w:nsid w:val="71CA1D81"/>
+    <w:multiLevelType w:val="multilevel"/>
+    <w:tmpl w:val="47ACF45A"/>
+    <w:lvl w:ilvl="0">
+      <w:start w:val="1"/>
+      <w:numFmt w:val="decimal"/>
+      <w:lvlText w:val="%1."/>
+      <w:lvlJc w:val="left"/>
+      <w:pPr>
+        <w:tabs>
+          <w:tab w:val="num" w:pos="720"/>
+        </w:tabs>
+        <w:ind w:left="720" w:hanging="360"/>
+      </w:pPr>
+    </w:lvl>
+    <w:lvl w:ilvl="1" w:tentative="1">
+      <w:start w:val="1"/>
+      <w:numFmt w:val="decimal"/>
+      <w:lvlText w:val="%2."/>
+      <w:lvlJc w:val="left"/>
+      <w:pPr>
+        <w:tabs>
+          <w:tab w:val="num" w:pos="1440"/>
+        </w:tabs>
+        <w:ind w:left="1440" w:hanging="360"/>
+      </w:pPr>
+    </w:lvl>
+    <w:lvl w:ilvl="2" w:tentative="1">
+      <w:start w:val="1"/>
+      <w:numFmt w:val="decimal"/>
+      <w:lvlText w:val="%3."/>
+      <w:lvlJc w:val="left"/>
+      <w:pPr>
+        <w:tabs>
+          <w:tab w:val="num" w:pos="2160"/>
+        </w:tabs>
+        <w:ind w:left="2160" w:hanging="360"/>
+      </w:pPr>
+    </w:lvl>
+    <w:lvl w:ilvl="3" w:tentative="1">
+      <w:start w:val="1"/>
+      <w:numFmt w:val="decimal"/>
+      <w:lvlText w:val="%4."/>
+      <w:lvlJc w:val="left"/>
+      <w:pPr>
+        <w:tabs>
+          <w:tab w:val="num" w:pos="2880"/>
+        </w:tabs>
+        <w:ind w:left="2880" w:hanging="360"/>
+      </w:pPr>
+    </w:lvl>
+    <w:lvl w:ilvl="4" w:tentative="1">
+      <w:start w:val="1"/>
+      <w:numFmt w:val="decimal"/>
+      <w:lvlText w:val="%5."/>
+      <w:lvlJc w:val="left"/>
+      <w:pPr>
+        <w:tabs>
+          <w:tab w:val="num" w:pos="3600"/>
+        </w:tabs>
+        <w:ind w:left="3600" w:hanging="360"/>
+      </w:pPr>
+    </w:lvl>
+    <w:lvl w:ilvl="5" w:tentative="1">
+      <w:start w:val="1"/>
+      <w:numFmt w:val="decimal"/>
+      <w:lvlText w:val="%6."/>
+      <w:lvlJc w:val="left"/>
+      <w:pPr>
+        <w:tabs>
+          <w:tab w:val="num" w:pos="4320"/>
+        </w:tabs>
+        <w:ind w:left="4320" w:hanging="360"/>
+      </w:pPr>
+    </w:lvl>
+    <w:lvl w:ilvl="6" w:tentative="1">
+      <w:start w:val="1"/>
+      <w:numFmt w:val="decimal"/>
+      <w:lvlText w:val="%7."/>
+      <w:lvlJc w:val="left"/>
+      <w:pPr>
+        <w:tabs>
+          <w:tab w:val="num" w:pos="5040"/>
+        </w:tabs>
+        <w:ind w:left="5040" w:hanging="360"/>
+      </w:pPr>
+    </w:lvl>
+    <w:lvl w:ilvl="7" w:tentative="1">
+      <w:start w:val="1"/>
+      <w:numFmt w:val="decimal"/>
+      <w:lvlText w:val="%8."/>
+      <w:lvlJc w:val="left"/>
+      <w:pPr>
+        <w:tabs>
+          <w:tab w:val="num" w:pos="5760"/>
+        </w:tabs>
+        <w:ind w:left="5760" w:hanging="360"/>
+      </w:pPr>
+    </w:lvl>
+    <w:lvl w:ilvl="8" w:tentative="1">
+      <w:start w:val="1"/>
+      <w:numFmt w:val="decimal"/>
+      <w:lvlText w:val="%9."/>
+      <w:lvlJc w:val="left"/>
+      <w:pPr>
+        <w:tabs>
+          <w:tab w:val="num" w:pos="6480"/>
+        </w:tabs>
+        <w:ind w:left="6480" w:hanging="360"/>
+      </w:pPr>
+    </w:lvl>
+  </w:abstractNum>
+  <w:num w:numId="1" w16cid:durableId="955216660">
+    <w:abstractNumId w:val="7"/>
+  </w:num>
+  <w:num w:numId="2" w16cid:durableId="1563297261">
+    <w:abstractNumId w:val="4"/>
+  </w:num>
+  <w:num w:numId="3" w16cid:durableId="209150428">
+    <w:abstractNumId w:val="9"/>
+  </w:num>
+  <w:num w:numId="4" w16cid:durableId="1440642763">
+    <w:abstractNumId w:val="1"/>
+  </w:num>
+  <w:num w:numId="5" w16cid:durableId="1263494736">
+    <w:abstractNumId w:val="3"/>
+  </w:num>
+  <w:num w:numId="6" w16cid:durableId="1523082393">
+    <w:abstractNumId w:val="5"/>
+  </w:num>
+  <w:num w:numId="7" w16cid:durableId="1037391617">
+    <w:abstractNumId w:val="10"/>
+  </w:num>
+  <w:num w:numId="8" w16cid:durableId="1586375806">
+    <w:abstractNumId w:val="6"/>
+  </w:num>
+  <w:num w:numId="9" w16cid:durableId="1786541868">
+    <w:abstractNumId w:val="2"/>
+  </w:num>
+  <w:num w:numId="10" w16cid:durableId="1930966673">
+    <w:abstractNumId w:val="11"/>
+  </w:num>
+  <w:num w:numId="11" w16cid:durableId="1627664701">
+    <w:abstractNumId w:val="0"/>
+  </w:num>
+  <w:num w:numId="12" w16cid:durableId="2047683044">
+    <w:abstractNumId w:val="8"/>
+  </w:num>
+</w:numbering>
 </file>
 
 <file path=word/styles.xml><?xml version="1.0" encoding="utf-8"?>
@@ -421,7 +2477,6 @@
   <w:style w:type="character" w:default="1" w:styleId="DefaultParagraphFont">
     <w:name w:val="Default Paragraph Font"/>
     <w:uiPriority w:val="1"/>
-    <w:semiHidden/>
     <w:unhideWhenUsed/>
   </w:style>
   <w:style w:type="table" w:default="1" w:styleId="TableNormal">

</xml_diff>

<commit_message>
two additional training methods
- Support Vector Machine (SVM)
- Gradient Boosting Classifier (GBC)
</commit_message>
<xml_diff>
--- a/Project/MEEN-423-Project-Report.docx
+++ b/Project/MEEN-423-Project-Report.docx
@@ -302,8 +302,6 @@
         <w:jc w:val="center"/>
         <w:rPr>
           <w:rFonts w:ascii="Times New Roman" w:eastAsia="Times New Roman" w:hAnsi="Times New Roman" w:cs="Times New Roman"/>
-          <w:b/>
-          <w:bCs/>
           <w:kern w:val="0"/>
           <w:sz w:val="24"/>
           <w:szCs w:val="24"/>
@@ -313,8 +311,6 @@
       <w:r>
         <w:rPr>
           <w:rFonts w:ascii="Times New Roman" w:eastAsia="Times New Roman" w:hAnsi="Times New Roman" w:cs="Times New Roman"/>
-          <w:b/>
-          <w:bCs/>
           <w:color w:val="000000"/>
           <w:kern w:val="0"/>
           <w:sz w:val="24"/>

</xml_diff>